<commit_message>
Debut exo 2 question 5
</commit_message>
<xml_diff>
--- a/Corrigé Prog 1.docx
+++ b/Corrigé Prog 1.docx
@@ -57,6 +57,53 @@
           <w:sz w:val="24"/>
         </w:rPr>
       </w:pPr>
+      <w:r>
+        <w:rPr>
+          <w:noProof/>
+          <w:sz w:val="24"/>
+        </w:rPr>
+        <w:drawing>
+          <wp:inline distT="0" distB="0" distL="0" distR="0">
+            <wp:extent cx="4533900" cy="1894123"/>
+            <wp:effectExtent l="0" t="0" r="0" b="0"/>
+            <wp:docPr id="1" name="Image 1"/>
+            <wp:cNvGraphicFramePr>
+              <a:graphicFrameLocks xmlns:a="http://schemas.openxmlformats.org/drawingml/2006/main" noChangeAspect="1"/>
+            </wp:cNvGraphicFramePr>
+            <a:graphic xmlns:a="http://schemas.openxmlformats.org/drawingml/2006/main">
+              <a:graphicData uri="http://schemas.openxmlformats.org/drawingml/2006/picture">
+                <pic:pic xmlns:pic="http://schemas.openxmlformats.org/drawingml/2006/picture">
+                  <pic:nvPicPr>
+                    <pic:cNvPr id="1" name="IMG_2676.JPG"/>
+                    <pic:cNvPicPr/>
+                  </pic:nvPicPr>
+                  <pic:blipFill>
+                    <a:blip r:embed="rId4" cstate="print">
+                      <a:extLst>
+                        <a:ext uri="{28A0092B-C50C-407E-A947-70E740481C1C}">
+                          <a14:useLocalDpi xmlns:a14="http://schemas.microsoft.com/office/drawing/2010/main" val="0"/>
+                        </a:ext>
+                      </a:extLst>
+                    </a:blip>
+                    <a:stretch>
+                      <a:fillRect/>
+                    </a:stretch>
+                  </pic:blipFill>
+                  <pic:spPr>
+                    <a:xfrm>
+                      <a:off x="0" y="0"/>
+                      <a:ext cx="4651554" cy="1943275"/>
+                    </a:xfrm>
+                    <a:prstGeom prst="rect">
+                      <a:avLst/>
+                    </a:prstGeom>
+                  </pic:spPr>
+                </pic:pic>
+              </a:graphicData>
+            </a:graphic>
+          </wp:inline>
+        </w:drawing>
+      </w:r>
     </w:p>
     <w:p>
       <w:pPr>
@@ -119,39 +166,53 @@
         <w:rPr>
           <w:sz w:val="24"/>
         </w:rPr>
-        <w:t xml:space="preserve">l’ensemble </w:t>
-      </w:r>
-      <w:proofErr w:type="gramStart"/>
-      <w:r>
-        <w:rPr>
-          <w:sz w:val="24"/>
-        </w:rPr>
-        <w:t>des nom</w:t>
-      </w:r>
-      <w:proofErr w:type="gramEnd"/>
-      <w:r>
-        <w:rPr>
-          <w:sz w:val="24"/>
-        </w:rPr>
-        <w:t xml:space="preserve"> de communes associés à cette clé et on vérifie si la commune passé en paramètre existe dans cet ensemble </w:t>
-      </w:r>
-    </w:p>
-    <w:p>
-      <w:pPr>
-        <w:rPr>
-          <w:color w:val="FF0000"/>
-          <w:sz w:val="24"/>
-        </w:rPr>
-      </w:pPr>
-      <w:r>
-        <w:rPr>
-          <w:color w:val="FF0000"/>
-          <w:sz w:val="24"/>
-        </w:rPr>
-        <w:t>Exerce 1 Question 1</w:t>
+        <w:t>l’ensemble des nom</w:t>
+      </w:r>
+      <w:r>
+        <w:rPr>
+          <w:sz w:val="24"/>
+        </w:rPr>
+        <w:t>s</w:t>
       </w:r>
       <w:bookmarkStart w:id="0" w:name="_GoBack"/>
       <w:bookmarkEnd w:id="0"/>
+      <w:r>
+        <w:rPr>
+          <w:sz w:val="24"/>
+        </w:rPr>
+        <w:t xml:space="preserve"> de communes associés à cette clé et on vérifie si la commune passé en paramètre existe dans cet ensemble </w:t>
+      </w:r>
+    </w:p>
+    <w:p>
+      <w:pPr>
+        <w:rPr>
+          <w:color w:val="FF0000"/>
+          <w:sz w:val="24"/>
+        </w:rPr>
+      </w:pPr>
+      <w:r>
+        <w:rPr>
+          <w:color w:val="FF0000"/>
+          <w:sz w:val="24"/>
+        </w:rPr>
+        <w:t>Exerce 1 Question 1</w:t>
+      </w:r>
+    </w:p>
+    <w:p>
+      <w:pPr>
+        <w:rPr>
+          <w:color w:val="FF0000"/>
+          <w:sz w:val="24"/>
+        </w:rPr>
+      </w:pPr>
+    </w:p>
+    <w:p>
+      <w:pPr>
+        <w:rPr>
+          <w:color w:val="FF0000"/>
+          <w:sz w:val="24"/>
+        </w:rPr>
+      </w:pPr>
     </w:p>
     <w:sectPr>
       <w:pgSz w:w="11906" w:h="16838"/>

</xml_diff>

<commit_message>
Debut exo 2 fin
</commit_message>
<xml_diff>
--- a/Corrigé Prog 1.docx
+++ b/Corrigé Prog 1.docx
@@ -174,37 +174,162 @@
         </w:rPr>
         <w:t>s</w:t>
       </w:r>
+      <w:r>
+        <w:rPr>
+          <w:sz w:val="24"/>
+        </w:rPr>
+        <w:t xml:space="preserve"> de communes associés à cette clé et on vérifie si la commune passé en paramètre existe dans cet ensemble </w:t>
+      </w:r>
+    </w:p>
+    <w:p>
+      <w:pPr>
+        <w:rPr>
+          <w:color w:val="FF0000"/>
+          <w:sz w:val="24"/>
+        </w:rPr>
+      </w:pPr>
+      <w:r>
+        <w:rPr>
+          <w:color w:val="FF0000"/>
+          <w:sz w:val="24"/>
+        </w:rPr>
+        <w:t>Exerce 1 Question 1</w:t>
+      </w:r>
+    </w:p>
+    <w:p>
+      <w:pPr>
+        <w:rPr>
+          <w:color w:val="FF0000"/>
+          <w:sz w:val="24"/>
+        </w:rPr>
+      </w:pPr>
+    </w:p>
+    <w:p>
+      <w:pPr>
+        <w:rPr>
+          <w:color w:val="FF0000"/>
+          <w:sz w:val="24"/>
+        </w:rPr>
+      </w:pPr>
+    </w:p>
+    <w:p>
+      <w:pPr>
+        <w:rPr>
+          <w:color w:val="FF0000"/>
+          <w:sz w:val="24"/>
+        </w:rPr>
+      </w:pPr>
+    </w:p>
+    <w:p>
+      <w:pPr>
+        <w:rPr>
+          <w:color w:val="FF0000"/>
+          <w:sz w:val="24"/>
+        </w:rPr>
+      </w:pPr>
+    </w:p>
+    <w:p>
+      <w:pPr>
+        <w:rPr>
+          <w:color w:val="FF0000"/>
+          <w:sz w:val="24"/>
+        </w:rPr>
+      </w:pPr>
+    </w:p>
+    <w:p>
+      <w:pPr>
+        <w:rPr>
+          <w:sz w:val="28"/>
+        </w:rPr>
+      </w:pPr>
+      <w:r>
+        <w:rPr>
+          <w:sz w:val="28"/>
+        </w:rPr>
+        <w:t xml:space="preserve">Exercice </w:t>
+      </w:r>
+      <w:r>
+        <w:rPr>
+          <w:sz w:val="28"/>
+        </w:rPr>
+        <w:t>2</w:t>
+      </w:r>
+    </w:p>
+    <w:p>
+      <w:pPr>
+        <w:rPr>
+          <w:sz w:val="24"/>
+        </w:rPr>
+      </w:pPr>
+    </w:p>
+    <w:p>
+      <w:pPr>
+        <w:rPr>
+          <w:sz w:val="24"/>
+        </w:rPr>
+      </w:pPr>
+      <w:r>
+        <w:rPr>
+          <w:sz w:val="24"/>
+        </w:rPr>
+        <w:t>Question 4</w:t>
+      </w:r>
+    </w:p>
+    <w:p>
+      <w:pPr>
+        <w:rPr>
+          <w:sz w:val="24"/>
+        </w:rPr>
+      </w:pPr>
+      <w:r>
+        <w:rPr>
+          <w:sz w:val="24"/>
+        </w:rPr>
+        <w:t xml:space="preserve">Il s’agit de compter les nœud de façon efficace. Comme dans chaque nœud, nous avons déjà le nombre de nœud de son fils droit, il faut seulement compter le nombre de nœud de son </w:t>
+      </w:r>
+      <w:r>
+        <w:rPr>
+          <w:sz w:val="24"/>
+        </w:rPr>
+        <w:lastRenderedPageBreak/>
+        <w:t>fils gauche et les additionner. Donc on ira toujours à gauche dans l’arbre afin de parcourir son fils gauche.</w:t>
+      </w:r>
+    </w:p>
+    <w:p>
+      <w:pPr>
+        <w:rPr>
+          <w:sz w:val="24"/>
+        </w:rPr>
+      </w:pPr>
+    </w:p>
+    <w:p>
+      <w:pPr>
+        <w:rPr>
+          <w:sz w:val="24"/>
+        </w:rPr>
+      </w:pPr>
+    </w:p>
+    <w:p>
+      <w:pPr>
+        <w:rPr>
+          <w:sz w:val="24"/>
+        </w:rPr>
+      </w:pPr>
+      <w:r>
+        <w:rPr>
+          <w:sz w:val="24"/>
+        </w:rPr>
+        <w:t>Question 5</w:t>
+      </w:r>
+    </w:p>
+    <w:p>
+      <w:pPr>
+        <w:rPr>
+          <w:sz w:val="24"/>
+        </w:rPr>
+      </w:pPr>
       <w:bookmarkStart w:id="0" w:name="_GoBack"/>
       <w:bookmarkEnd w:id="0"/>
-      <w:r>
-        <w:rPr>
-          <w:sz w:val="24"/>
-        </w:rPr>
-        <w:t xml:space="preserve"> de communes associés à cette clé et on vérifie si la commune passé en paramètre existe dans cet ensemble </w:t>
-      </w:r>
-    </w:p>
-    <w:p>
-      <w:pPr>
-        <w:rPr>
-          <w:color w:val="FF0000"/>
-          <w:sz w:val="24"/>
-        </w:rPr>
-      </w:pPr>
-      <w:r>
-        <w:rPr>
-          <w:color w:val="FF0000"/>
-          <w:sz w:val="24"/>
-        </w:rPr>
-        <w:t>Exerce 1 Question 1</w:t>
-      </w:r>
-    </w:p>
-    <w:p>
-      <w:pPr>
-        <w:rPr>
-          <w:color w:val="FF0000"/>
-          <w:sz w:val="24"/>
-        </w:rPr>
-      </w:pPr>
     </w:p>
     <w:p>
       <w:pPr>

</xml_diff>